<commit_message>
GD for novel (WIP)
</commit_message>
<xml_diff>
--- a/O Visual`noy novele.docx
+++ b/O Visual`noy novele.docx
@@ -489,7 +489,177 @@
           <w:lang w:val="ru-RU"/>
         </w:rPr>
       </w:pPr>
-    </w:p>
+      <w:r>
+        <w:rPr>
+          <w:lang w:val="ru-RU"/>
+        </w:rPr>
+        <w:t>Первая встреча.</w:t>
+      </w:r>
+    </w:p>
+    <w:p>
+      <w:pPr>
+        <w:rPr>
+          <w:lang w:val="ru-RU"/>
+        </w:rPr>
+      </w:pPr>
+      <w:r>
+        <w:rPr>
+          <w:lang w:val="ru-RU"/>
+        </w:rPr>
+        <w:t xml:space="preserve">Закончив </w:t>
+      </w:r>
+      <w:proofErr w:type="gramStart"/>
+      <w:r>
+        <w:rPr>
+          <w:lang w:val="ru-RU"/>
+        </w:rPr>
+        <w:t>сборы</w:t>
+      </w:r>
+      <w:proofErr w:type="gramEnd"/>
+      <w:r>
+        <w:rPr>
+          <w:lang w:val="ru-RU"/>
+        </w:rPr>
+        <w:t xml:space="preserve"> Героиня входит из однушки и </w:t>
+      </w:r>
+      <w:proofErr w:type="spellStart"/>
+      <w:r>
+        <w:rPr>
+          <w:lang w:val="ru-RU"/>
+        </w:rPr>
+        <w:t>движеться</w:t>
+      </w:r>
+      <w:proofErr w:type="spellEnd"/>
+      <w:r>
+        <w:rPr>
+          <w:lang w:val="ru-RU"/>
+        </w:rPr>
+        <w:t xml:space="preserve"> через коридоры общаги и слышит</w:t>
+      </w:r>
+      <w:r>
+        <w:rPr>
+          <w:lang w:val="ru-RU"/>
+        </w:rPr>
+        <w:t xml:space="preserve"> историю о том что происходит в мире и узнаёт о проблеме с хлебом. И в </w:t>
+      </w:r>
+      <w:proofErr w:type="spellStart"/>
+      <w:r>
+        <w:rPr>
+          <w:lang w:val="ru-RU"/>
+        </w:rPr>
+        <w:t>задумиях</w:t>
+      </w:r>
+      <w:proofErr w:type="spellEnd"/>
+      <w:r>
+        <w:rPr>
+          <w:lang w:val="ru-RU"/>
+        </w:rPr>
+        <w:t xml:space="preserve"> </w:t>
+      </w:r>
+      <w:proofErr w:type="spellStart"/>
+      <w:r>
+        <w:rPr>
+          <w:lang w:val="ru-RU"/>
+        </w:rPr>
+        <w:t>натыкаеться</w:t>
+      </w:r>
+      <w:proofErr w:type="spellEnd"/>
+      <w:r>
+        <w:rPr>
+          <w:lang w:val="ru-RU"/>
+        </w:rPr>
+        <w:t xml:space="preserve"> на </w:t>
+      </w:r>
+      <w:proofErr w:type="spellStart"/>
+      <w:r>
+        <w:rPr>
+          <w:lang w:val="ru-RU"/>
+        </w:rPr>
+        <w:t>задрыпаного</w:t>
+      </w:r>
+      <w:proofErr w:type="spellEnd"/>
+      <w:r>
+        <w:rPr>
+          <w:lang w:val="ru-RU"/>
+        </w:rPr>
+        <w:t xml:space="preserve"> задрота с кучей книжек.</w:t>
+      </w:r>
+      <w:r>
+        <w:rPr>
+          <w:lang w:val="ru-RU"/>
+        </w:rPr>
+        <w:t xml:space="preserve"> Она </w:t>
+      </w:r>
+      <w:proofErr w:type="spellStart"/>
+      <w:r>
+        <w:rPr>
+          <w:lang w:val="ru-RU"/>
+        </w:rPr>
+        <w:t>кншн</w:t>
+      </w:r>
+      <w:proofErr w:type="spellEnd"/>
+      <w:r>
+        <w:rPr>
+          <w:lang w:val="ru-RU"/>
+        </w:rPr>
+        <w:t xml:space="preserve"> из жалости помогает ему собирать книги, на что задрот начинает с ней неловко общаться.</w:t>
+      </w:r>
+    </w:p>
+    <w:p>
+      <w:pPr>
+        <w:rPr>
+          <w:lang w:val="ru-RU"/>
+        </w:rPr>
+      </w:pPr>
+      <w:r>
+        <w:rPr>
+          <w:lang w:val="ru-RU"/>
+        </w:rPr>
+        <w:br/>
+        <w:t xml:space="preserve">1. Можно с ним поговорить, и выцепить какую никакую </w:t>
+      </w:r>
+      <w:proofErr w:type="gramStart"/>
+      <w:r>
+        <w:rPr>
+          <w:lang w:val="ru-RU"/>
+        </w:rPr>
+        <w:t>инфу(</w:t>
+      </w:r>
+      <w:proofErr w:type="gramEnd"/>
+      <w:r>
+        <w:rPr>
+          <w:lang w:val="ru-RU"/>
+        </w:rPr>
+        <w:t>которая на этой стадии будет не )</w:t>
+      </w:r>
+    </w:p>
+    <w:p>
+      <w:pPr>
+        <w:rPr>
+          <w:lang w:val="ru-RU"/>
+        </w:rPr>
+      </w:pPr>
+      <w:r>
+        <w:rPr>
+          <w:lang w:val="ru-RU"/>
+        </w:rPr>
+        <w:t xml:space="preserve">2. </w:t>
+      </w:r>
+    </w:p>
+    <w:p>
+      <w:pPr>
+        <w:rPr>
+          <w:lang w:val="ru-RU"/>
+        </w:rPr>
+      </w:pPr>
+      <w:r>
+        <w:rPr>
+          <w:lang w:val="ru-RU"/>
+        </w:rPr>
+        <w:t xml:space="preserve">3. </w:t>
+      </w:r>
+    </w:p>
+    <w:p/>
     <w:p>
       <w:pPr>
         <w:rPr>
@@ -762,6 +932,7 @@
         <w:rPr>
           <w:lang w:val="ru-RU"/>
         </w:rPr>
+        <w:lastRenderedPageBreak/>
         <w:t xml:space="preserve">Завести успешную романтическую линию с нужными людьми и получить хлеб </w:t>
       </w:r>
       <w:proofErr w:type="spellStart"/>
@@ -875,10 +1046,7 @@
     <w:p>
       <w:pPr>
         <w:pStyle w:val="a3"/>
-        <w:numPr>
-          <w:ilvl w:val="1"/>
-          <w:numId w:val="2"/>
-        </w:numPr>
+        <w:ind w:left="1352"/>
         <w:rPr>
           <w:lang w:val="ru-RU"/>
         </w:rPr>
@@ -888,18 +1056,6 @@
           <w:lang w:val="ru-RU"/>
         </w:rPr>
         <w:t xml:space="preserve"> </w:t>
-      </w:r>
-      <w:r>
-        <w:rPr>
-          <w:lang w:val="ru-RU"/>
-        </w:rPr>
-        <w:t>Избить хлеб</w:t>
-      </w:r>
-      <w:r>
-        <w:rPr>
-          <w:lang w:val="ru-RU"/>
-        </w:rPr>
-        <w:t>.</w:t>
       </w:r>
     </w:p>
     <w:p>
@@ -917,6 +1073,36 @@
         <w:rPr>
           <w:lang w:val="ru-RU"/>
         </w:rPr>
+        <w:t xml:space="preserve"> </w:t>
+      </w:r>
+      <w:r>
+        <w:rPr>
+          <w:lang w:val="ru-RU"/>
+        </w:rPr>
+        <w:t>Избить хлеб</w:t>
+      </w:r>
+      <w:r>
+        <w:rPr>
+          <w:lang w:val="ru-RU"/>
+        </w:rPr>
+        <w:t>.</w:t>
+      </w:r>
+    </w:p>
+    <w:p>
+      <w:pPr>
+        <w:pStyle w:val="a3"/>
+        <w:numPr>
+          <w:ilvl w:val="1"/>
+          <w:numId w:val="2"/>
+        </w:numPr>
+        <w:rPr>
+          <w:lang w:val="ru-RU"/>
+        </w:rPr>
+      </w:pPr>
+      <w:r>
+        <w:rPr>
+          <w:lang w:val="ru-RU"/>
+        </w:rPr>
         <w:t>Раздать хлеб</w:t>
       </w:r>
       <w:r>
@@ -924,6 +1110,1068 @@
           <w:lang w:val="ru-RU"/>
         </w:rPr>
         <w:t>.</w:t>
+      </w:r>
+    </w:p>
+    <w:p>
+      <w:pPr>
+        <w:rPr>
+          <w:lang w:val="ru-RU"/>
+        </w:rPr>
+      </w:pPr>
+    </w:p>
+    <w:p>
+      <w:pPr>
+        <w:rPr>
+          <w:lang w:val="ru-RU"/>
+        </w:rPr>
+      </w:pPr>
+    </w:p>
+    <w:p>
+      <w:pPr>
+        <w:rPr>
+          <w:lang w:val="ru-RU"/>
+        </w:rPr>
+      </w:pPr>
+    </w:p>
+    <w:p>
+      <w:pPr>
+        <w:rPr>
+          <w:lang w:val="ru-RU"/>
+        </w:rPr>
+      </w:pPr>
+    </w:p>
+    <w:p>
+      <w:pPr>
+        <w:rPr>
+          <w:lang w:val="ru-RU"/>
+        </w:rPr>
+      </w:pPr>
+      <w:r>
+        <w:rPr>
+          <w:lang w:val="ru-RU"/>
+        </w:rPr>
+        <w:t>«</w:t>
+      </w:r>
+      <w:r>
+        <w:rPr>
+          <w:lang w:val="ru-RU"/>
+        </w:rPr>
+        <w:t>Фракции</w:t>
+      </w:r>
+      <w:r>
+        <w:rPr>
+          <w:lang w:val="ru-RU"/>
+        </w:rPr>
+        <w:t>»</w:t>
+      </w:r>
+      <w:r>
+        <w:rPr>
+          <w:lang w:val="ru-RU"/>
+        </w:rPr>
+        <w:br/>
+        <w:t xml:space="preserve">Общение с любой фракцией </w:t>
+      </w:r>
+      <w:proofErr w:type="gramStart"/>
+      <w:r>
+        <w:rPr>
+          <w:lang w:val="ru-RU"/>
+        </w:rPr>
+        <w:t>изменяют  диалоговые</w:t>
+      </w:r>
+      <w:proofErr w:type="gramEnd"/>
+      <w:r>
+        <w:rPr>
+          <w:lang w:val="ru-RU"/>
+        </w:rPr>
+        <w:t xml:space="preserve"> ветки внутри этой же и внутри враждующей фракции. Исключения «Мажоры» и «Задроты». </w:t>
+      </w:r>
+    </w:p>
+    <w:p>
+      <w:pPr>
+        <w:pStyle w:val="a3"/>
+        <w:numPr>
+          <w:ilvl w:val="0"/>
+          <w:numId w:val="5"/>
+        </w:numPr>
+        <w:rPr>
+          <w:lang w:val="ru-RU"/>
+        </w:rPr>
+      </w:pPr>
+      <w:r>
+        <w:rPr>
+          <w:lang w:val="ru-RU"/>
+        </w:rPr>
+        <w:t xml:space="preserve"> «Мажоры»</w:t>
+      </w:r>
+      <w:r>
+        <w:rPr>
+          <w:lang w:val="ru-RU"/>
+        </w:rPr>
+        <w:t xml:space="preserve"> - </w:t>
+      </w:r>
+      <w:proofErr w:type="gramStart"/>
+      <w:r>
+        <w:rPr>
+          <w:lang w:val="ru-RU"/>
+        </w:rPr>
+        <w:t>фракция</w:t>
+      </w:r>
+      <w:proofErr w:type="gramEnd"/>
+      <w:r>
+        <w:rPr>
+          <w:lang w:val="ru-RU"/>
+        </w:rPr>
+        <w:t xml:space="preserve"> о которой мы узнаём в средине игры. Хитрые, умные, предприимчивые. Стоят за кризисом с хлебом, хотят на этом наварить бабла. </w:t>
+      </w:r>
+      <w:proofErr w:type="spellStart"/>
+      <w:r>
+        <w:rPr>
+          <w:lang w:val="ru-RU"/>
+        </w:rPr>
+        <w:t>Елитаристы</w:t>
+      </w:r>
+      <w:proofErr w:type="spellEnd"/>
+      <w:r>
+        <w:rPr>
+          <w:lang w:val="ru-RU"/>
+        </w:rPr>
+        <w:t xml:space="preserve"> </w:t>
+      </w:r>
+      <w:proofErr w:type="spellStart"/>
+      <w:proofErr w:type="gramStart"/>
+      <w:r>
+        <w:rPr>
+          <w:lang w:val="ru-RU"/>
+        </w:rPr>
+        <w:t>жидо</w:t>
+      </w:r>
+      <w:proofErr w:type="spellEnd"/>
+      <w:r>
+        <w:rPr>
+          <w:lang w:val="ru-RU"/>
+        </w:rPr>
+        <w:t>-масоны</w:t>
+      </w:r>
+      <w:proofErr w:type="gramEnd"/>
+      <w:r>
+        <w:rPr>
+          <w:lang w:val="ru-RU"/>
+        </w:rPr>
+        <w:t>.</w:t>
+      </w:r>
+      <w:r>
+        <w:rPr>
+          <w:lang w:val="ru-RU"/>
+        </w:rPr>
+        <w:br/>
+        <w:t xml:space="preserve">Технически их не существует, они везде и в любой фракции (кроме «задротов» ибо </w:t>
+      </w:r>
+      <w:proofErr w:type="spellStart"/>
+      <w:r>
+        <w:rPr>
+          <w:lang w:val="ru-RU"/>
+        </w:rPr>
+        <w:t>зашквар</w:t>
+      </w:r>
+      <w:proofErr w:type="spellEnd"/>
+      <w:r>
+        <w:rPr>
+          <w:lang w:val="ru-RU"/>
+        </w:rPr>
+        <w:t>), и технически если они не во главе фракции то уж точно в почёте.</w:t>
+      </w:r>
+      <w:r>
+        <w:rPr>
+          <w:lang w:val="ru-RU"/>
+        </w:rPr>
+        <w:br/>
+        <w:t xml:space="preserve">------Появляются где то в середине игры. Чаще </w:t>
+      </w:r>
+      <w:r>
+        <w:rPr>
+          <w:lang w:val="ru-RU"/>
+        </w:rPr>
+        <w:t>пока</w:t>
+      </w:r>
+      <w:r>
+        <w:rPr>
+          <w:lang w:val="ru-RU"/>
+        </w:rPr>
+        <w:t xml:space="preserve"> </w:t>
+      </w:r>
+      <w:r>
+        <w:rPr>
+          <w:lang w:val="ru-RU"/>
+        </w:rPr>
+        <w:t xml:space="preserve">проходиться ветка </w:t>
+      </w:r>
+      <w:proofErr w:type="gramStart"/>
+      <w:r>
+        <w:rPr>
+          <w:lang w:val="ru-RU"/>
+        </w:rPr>
+        <w:t>какой либо</w:t>
+      </w:r>
+      <w:proofErr w:type="gramEnd"/>
+      <w:r>
+        <w:rPr>
+          <w:lang w:val="ru-RU"/>
+        </w:rPr>
+        <w:t xml:space="preserve"> из </w:t>
+      </w:r>
+      <w:proofErr w:type="spellStart"/>
+      <w:r>
+        <w:rPr>
+          <w:lang w:val="ru-RU"/>
+        </w:rPr>
+        <w:t>фаракций</w:t>
+      </w:r>
+      <w:proofErr w:type="spellEnd"/>
+      <w:r>
+        <w:rPr>
+          <w:lang w:val="ru-RU"/>
+        </w:rPr>
+        <w:t>.</w:t>
+      </w:r>
+      <w:r>
+        <w:rPr>
+          <w:lang w:val="ru-RU"/>
+        </w:rPr>
+        <w:br/>
+        <w:t>------ Открывают новую локацию «Театральный Зал»</w:t>
+      </w:r>
+      <w:r>
+        <w:rPr>
+          <w:lang w:val="ru-RU"/>
+        </w:rPr>
+        <w:br/>
+        <w:t xml:space="preserve">------ </w:t>
+      </w:r>
+      <w:r>
+        <w:rPr>
+          <w:lang w:val="ru-RU"/>
+        </w:rPr>
+        <w:t>И</w:t>
+      </w:r>
+      <w:r>
+        <w:rPr>
+          <w:lang w:val="ru-RU"/>
+        </w:rPr>
+        <w:t>ногда из-за диалогов с ними появляются целые новые ветки диалогов</w:t>
+      </w:r>
+      <w:r>
+        <w:rPr>
+          <w:lang w:val="ru-RU"/>
+        </w:rPr>
+        <w:t>.</w:t>
+      </w:r>
+      <w:r>
+        <w:rPr>
+          <w:lang w:val="ru-RU"/>
+        </w:rPr>
+        <w:br/>
+      </w:r>
+    </w:p>
+    <w:p>
+      <w:pPr>
+        <w:pStyle w:val="a3"/>
+        <w:numPr>
+          <w:ilvl w:val="0"/>
+          <w:numId w:val="5"/>
+        </w:numPr>
+        <w:rPr>
+          <w:lang w:val="ru-RU"/>
+        </w:rPr>
+      </w:pPr>
+      <w:r>
+        <w:rPr>
+          <w:lang w:val="ru-RU"/>
+        </w:rPr>
+        <w:t xml:space="preserve">«Задроты» - фракция слабых </w:t>
+      </w:r>
+      <w:proofErr w:type="gramStart"/>
+      <w:r>
+        <w:rPr>
+          <w:lang w:val="ru-RU"/>
+        </w:rPr>
+        <w:t>духом</w:t>
+      </w:r>
+      <w:proofErr w:type="gramEnd"/>
+      <w:r>
+        <w:rPr>
+          <w:lang w:val="ru-RU"/>
+        </w:rPr>
+        <w:t xml:space="preserve"> но не мозгами </w:t>
+      </w:r>
+      <w:proofErr w:type="spellStart"/>
+      <w:r>
+        <w:rPr>
+          <w:lang w:val="ru-RU"/>
+        </w:rPr>
+        <w:t>инцелов</w:t>
+      </w:r>
+      <w:proofErr w:type="spellEnd"/>
+      <w:r>
+        <w:rPr>
+          <w:lang w:val="ru-RU"/>
+        </w:rPr>
+        <w:t>, исключительно парни.</w:t>
+      </w:r>
+      <w:r>
+        <w:rPr>
+          <w:lang w:val="ru-RU"/>
+        </w:rPr>
+        <w:t xml:space="preserve"> </w:t>
+      </w:r>
+      <w:r>
+        <w:rPr>
+          <w:lang w:val="ru-RU"/>
+        </w:rPr>
+        <w:t>С девушками общаться не умеют они хотят выбиться к популярности, но их почти всегда щемят «</w:t>
+      </w:r>
+      <w:proofErr w:type="spellStart"/>
+      <w:r>
+        <w:rPr>
+          <w:lang w:val="ru-RU"/>
+        </w:rPr>
+        <w:t>ЗОЖники</w:t>
+      </w:r>
+      <w:proofErr w:type="spellEnd"/>
+      <w:r>
+        <w:rPr>
+          <w:lang w:val="ru-RU"/>
+        </w:rPr>
+        <w:t xml:space="preserve">», а также другие фракции не </w:t>
+      </w:r>
+      <w:proofErr w:type="spellStart"/>
+      <w:r>
+        <w:rPr>
+          <w:lang w:val="ru-RU"/>
+        </w:rPr>
+        <w:t>гнушаються</w:t>
+      </w:r>
+      <w:proofErr w:type="spellEnd"/>
+      <w:r>
+        <w:rPr>
+          <w:lang w:val="ru-RU"/>
+        </w:rPr>
+        <w:t xml:space="preserve"> ими помыкать.</w:t>
+      </w:r>
+      <w:r>
+        <w:rPr>
+          <w:lang w:val="ru-RU"/>
+        </w:rPr>
+        <w:t xml:space="preserve"> Их «главарь» был раньше одним из «Мажоров» и был причастен к кризису.</w:t>
+      </w:r>
+    </w:p>
+    <w:p>
+      <w:pPr>
+        <w:pStyle w:val="a3"/>
+        <w:rPr>
+          <w:lang w:val="ru-RU"/>
+        </w:rPr>
+      </w:pPr>
+      <w:r>
+        <w:rPr>
+          <w:lang w:val="ru-RU"/>
+        </w:rPr>
+        <w:t>------Открывают локацию «Подвалы»</w:t>
+      </w:r>
+    </w:p>
+    <w:p>
+      <w:pPr>
+        <w:pStyle w:val="a3"/>
+        <w:rPr>
+          <w:lang w:val="ru-RU"/>
+        </w:rPr>
+      </w:pPr>
+      <w:r>
+        <w:rPr>
+          <w:lang w:val="ru-RU"/>
+        </w:rPr>
+        <w:t>------</w:t>
+      </w:r>
+      <w:r>
+        <w:rPr>
+          <w:lang w:val="ru-RU"/>
+        </w:rPr>
+        <w:t xml:space="preserve">Общение с задротам понижает </w:t>
+      </w:r>
+      <w:proofErr w:type="gramStart"/>
+      <w:r>
+        <w:rPr>
+          <w:lang w:val="ru-RU"/>
+        </w:rPr>
+        <w:t>счётчик  Уважения</w:t>
+      </w:r>
+      <w:proofErr w:type="gramEnd"/>
+      <w:r>
+        <w:rPr>
+          <w:lang w:val="ru-RU"/>
+        </w:rPr>
+        <w:br/>
+      </w:r>
+      <w:r>
+        <w:rPr>
+          <w:lang w:val="ru-RU"/>
+        </w:rPr>
+        <w:t>------Кладезь знаний о дальнейшей игре</w:t>
+      </w:r>
+    </w:p>
+    <w:p>
+      <w:pPr>
+        <w:pStyle w:val="a3"/>
+        <w:rPr>
+          <w:lang w:val="ru-RU"/>
+        </w:rPr>
+      </w:pPr>
+      <w:r>
+        <w:rPr>
+          <w:lang w:val="ru-RU"/>
+        </w:rPr>
+        <w:t>------И</w:t>
+      </w:r>
+      <w:r>
+        <w:rPr>
+          <w:lang w:val="ru-RU"/>
+        </w:rPr>
+        <w:t>ногда из-за диалогов с ними появляются</w:t>
+      </w:r>
+      <w:r>
+        <w:rPr>
+          <w:lang w:val="ru-RU"/>
+        </w:rPr>
+        <w:t xml:space="preserve"> целые</w:t>
+      </w:r>
+      <w:r>
+        <w:rPr>
+          <w:lang w:val="ru-RU"/>
+        </w:rPr>
+        <w:t xml:space="preserve"> новые</w:t>
+      </w:r>
+      <w:r>
+        <w:rPr>
+          <w:lang w:val="ru-RU"/>
+        </w:rPr>
+        <w:t xml:space="preserve"> ветки диалогов</w:t>
+      </w:r>
+      <w:r>
+        <w:rPr>
+          <w:lang w:val="ru-RU"/>
+        </w:rPr>
+        <w:t>.</w:t>
+      </w:r>
+      <w:r>
+        <w:rPr>
+          <w:lang w:val="ru-RU"/>
+        </w:rPr>
+        <w:br/>
+      </w:r>
+      <w:r>
+        <w:rPr>
+          <w:lang w:val="ru-RU"/>
+        </w:rPr>
+        <w:t xml:space="preserve">------ 1 романтическая </w:t>
+      </w:r>
+      <w:proofErr w:type="gramStart"/>
+      <w:r>
+        <w:rPr>
+          <w:lang w:val="ru-RU"/>
+        </w:rPr>
+        <w:t>линия( которая</w:t>
+      </w:r>
+      <w:proofErr w:type="gramEnd"/>
+      <w:r>
+        <w:rPr>
+          <w:lang w:val="ru-RU"/>
+        </w:rPr>
+        <w:t xml:space="preserve"> по сути заставляет всю фракцию оказаться под каблуком )</w:t>
+      </w:r>
+      <w:r>
+        <w:rPr>
+          <w:lang w:val="ru-RU"/>
+        </w:rPr>
+        <w:br/>
+      </w:r>
+    </w:p>
+    <w:p>
+      <w:pPr>
+        <w:pStyle w:val="a3"/>
+        <w:numPr>
+          <w:ilvl w:val="0"/>
+          <w:numId w:val="5"/>
+        </w:numPr>
+        <w:rPr>
+          <w:lang w:val="ru-RU"/>
+        </w:rPr>
+      </w:pPr>
+      <w:r>
+        <w:rPr>
+          <w:lang w:val="ru-RU"/>
+        </w:rPr>
+        <w:t>«</w:t>
+      </w:r>
+      <w:proofErr w:type="spellStart"/>
+      <w:r>
+        <w:rPr>
+          <w:lang w:val="ru-RU"/>
+        </w:rPr>
+        <w:t>ЗОЖники</w:t>
+      </w:r>
+      <w:proofErr w:type="spellEnd"/>
+      <w:r>
+        <w:rPr>
+          <w:lang w:val="ru-RU"/>
+        </w:rPr>
+        <w:t>»</w:t>
+      </w:r>
+      <w:r>
+        <w:rPr>
+          <w:lang w:val="ru-RU"/>
+        </w:rPr>
+        <w:t xml:space="preserve"> - фракция спортивных молодых правда не шибко умных людей. Очень упрямые и прямолинейные. </w:t>
+      </w:r>
+      <w:r>
+        <w:rPr>
+          <w:lang w:val="ru-RU"/>
+        </w:rPr>
+        <w:t xml:space="preserve">Их любит только преподаватель </w:t>
+      </w:r>
+      <w:proofErr w:type="spellStart"/>
+      <w:r>
+        <w:rPr>
+          <w:lang w:val="ru-RU"/>
+        </w:rPr>
+        <w:t>физ-ры</w:t>
+      </w:r>
+      <w:proofErr w:type="spellEnd"/>
+      <w:r>
+        <w:rPr>
+          <w:lang w:val="ru-RU"/>
+        </w:rPr>
+        <w:t xml:space="preserve">, но они и не против им хлеба не давай(ирония), да потренироваться и </w:t>
+      </w:r>
+      <w:proofErr w:type="spellStart"/>
+      <w:r>
+        <w:rPr>
+          <w:lang w:val="ru-RU"/>
+        </w:rPr>
+        <w:t>ра</w:t>
+      </w:r>
+      <w:r>
+        <w:rPr>
+          <w:lang w:val="ru-RU"/>
+        </w:rPr>
+        <w:t>с</w:t>
+      </w:r>
+      <w:r>
+        <w:rPr>
+          <w:lang w:val="ru-RU"/>
+        </w:rPr>
+        <w:t>казать</w:t>
+      </w:r>
+      <w:proofErr w:type="spellEnd"/>
+      <w:r>
+        <w:rPr>
+          <w:lang w:val="ru-RU"/>
+        </w:rPr>
+        <w:t xml:space="preserve"> о диетах и техниках своего спорта. Пиздец презирают «Уважаемых», </w:t>
+      </w:r>
+      <w:proofErr w:type="spellStart"/>
+      <w:r>
+        <w:rPr>
+          <w:lang w:val="ru-RU"/>
+        </w:rPr>
+        <w:t>тк</w:t>
+      </w:r>
+      <w:proofErr w:type="spellEnd"/>
+      <w:r>
+        <w:rPr>
+          <w:lang w:val="ru-RU"/>
+        </w:rPr>
+        <w:t xml:space="preserve">. те на физре либо не </w:t>
+      </w:r>
+      <w:proofErr w:type="gramStart"/>
+      <w:r>
+        <w:rPr>
+          <w:lang w:val="ru-RU"/>
+        </w:rPr>
+        <w:t>стараются</w:t>
+      </w:r>
+      <w:proofErr w:type="gramEnd"/>
+      <w:r>
+        <w:rPr>
+          <w:lang w:val="ru-RU"/>
+        </w:rPr>
+        <w:t xml:space="preserve"> либо вообще пропускают, плюс он же бухают и курят, Фу- только</w:t>
+      </w:r>
+      <w:r>
+        <w:rPr>
+          <w:lang w:val="ru-RU"/>
+        </w:rPr>
+        <w:t xml:space="preserve"> </w:t>
+      </w:r>
+      <w:r>
+        <w:rPr>
+          <w:lang w:val="ru-RU"/>
+        </w:rPr>
+        <w:t>место в качалке занимают… Если в</w:t>
+      </w:r>
+      <w:r>
+        <w:rPr>
+          <w:lang w:val="ru-RU"/>
+        </w:rPr>
+        <w:t>о</w:t>
+      </w:r>
+      <w:r>
+        <w:rPr>
+          <w:lang w:val="ru-RU"/>
+        </w:rPr>
+        <w:t>обще приходят.</w:t>
+      </w:r>
+      <w:r>
+        <w:rPr>
+          <w:lang w:val="ru-RU"/>
+        </w:rPr>
+        <w:t xml:space="preserve"> «Мажор» в их группе первая по </w:t>
+      </w:r>
+      <w:proofErr w:type="spellStart"/>
+      <w:r>
+        <w:rPr>
+          <w:lang w:val="ru-RU"/>
+        </w:rPr>
+        <w:t>накачаности</w:t>
+      </w:r>
+      <w:proofErr w:type="spellEnd"/>
+      <w:r>
+        <w:rPr>
+          <w:lang w:val="ru-RU"/>
+        </w:rPr>
+        <w:t xml:space="preserve"> баба, которая презирает ГГ как только может.</w:t>
+      </w:r>
+      <w:r>
+        <w:rPr>
+          <w:lang w:val="ru-RU"/>
+        </w:rPr>
+        <w:br/>
+        <w:t>------Открывают локацию «Качалка»</w:t>
+      </w:r>
+      <w:r>
+        <w:rPr>
+          <w:lang w:val="ru-RU"/>
+        </w:rPr>
+        <w:t xml:space="preserve"> </w:t>
+      </w:r>
+      <w:r>
+        <w:rPr>
+          <w:lang w:val="ru-RU"/>
+        </w:rPr>
+        <w:br/>
+        <w:t>------</w:t>
+      </w:r>
+      <w:r>
+        <w:rPr>
+          <w:lang w:val="ru-RU"/>
+        </w:rPr>
+        <w:t xml:space="preserve">Могут вкачать </w:t>
+      </w:r>
+      <w:proofErr w:type="spellStart"/>
+      <w:r>
+        <w:rPr>
+          <w:lang w:val="ru-RU"/>
+        </w:rPr>
+        <w:t>стат</w:t>
+      </w:r>
+      <w:proofErr w:type="spellEnd"/>
+      <w:r>
+        <w:rPr>
+          <w:lang w:val="ru-RU"/>
+        </w:rPr>
+        <w:t xml:space="preserve"> давания палкой по </w:t>
+      </w:r>
+      <w:proofErr w:type="gramStart"/>
+      <w:r>
+        <w:rPr>
+          <w:lang w:val="ru-RU"/>
+        </w:rPr>
+        <w:t>хлеборезке(</w:t>
+      </w:r>
+      <w:proofErr w:type="gramEnd"/>
+      <w:r>
+        <w:rPr>
+          <w:lang w:val="ru-RU"/>
+        </w:rPr>
+        <w:t>я расхожусь на шутки не на шутку)</w:t>
+      </w:r>
+      <w:r>
+        <w:rPr>
+          <w:lang w:val="ru-RU"/>
+        </w:rPr>
+        <w:t xml:space="preserve"> </w:t>
+      </w:r>
+      <w:r>
+        <w:rPr>
+          <w:lang w:val="ru-RU"/>
+        </w:rPr>
+        <w:br/>
+      </w:r>
+      <w:r>
+        <w:rPr>
+          <w:lang w:val="ru-RU"/>
+        </w:rPr>
+        <w:lastRenderedPageBreak/>
+        <w:t xml:space="preserve">------ Можно получить в щи от </w:t>
+      </w:r>
+      <w:r>
+        <w:rPr>
+          <w:lang w:val="ru-RU"/>
+        </w:rPr>
+        <w:t>«</w:t>
+      </w:r>
+      <w:r>
+        <w:rPr>
+          <w:lang w:val="ru-RU"/>
+        </w:rPr>
+        <w:t>Мажорки</w:t>
+      </w:r>
+      <w:r>
+        <w:rPr>
+          <w:lang w:val="ru-RU"/>
+        </w:rPr>
+        <w:t>»</w:t>
+      </w:r>
+      <w:r>
+        <w:rPr>
+          <w:lang w:val="ru-RU"/>
+        </w:rPr>
+        <w:t xml:space="preserve"> и подохнуть при недостаточных </w:t>
+      </w:r>
+      <w:proofErr w:type="spellStart"/>
+      <w:r>
+        <w:rPr>
+          <w:lang w:val="ru-RU"/>
+        </w:rPr>
+        <w:t>статах</w:t>
+      </w:r>
+      <w:proofErr w:type="spellEnd"/>
+      <w:r>
+        <w:rPr>
+          <w:lang w:val="ru-RU"/>
+        </w:rPr>
+        <w:t xml:space="preserve">. </w:t>
+      </w:r>
+      <w:r>
+        <w:rPr>
+          <w:lang w:val="ru-RU"/>
+        </w:rPr>
+        <w:br/>
+        <w:t>------</w:t>
+      </w:r>
+      <w:r>
+        <w:rPr>
+          <w:lang w:val="ru-RU"/>
+        </w:rPr>
+        <w:t>2 романтические линии</w:t>
+      </w:r>
+      <w:r>
+        <w:rPr>
+          <w:lang w:val="ru-RU"/>
+        </w:rPr>
+        <w:br/>
+      </w:r>
+    </w:p>
+    <w:p>
+      <w:pPr>
+        <w:pStyle w:val="a3"/>
+        <w:numPr>
+          <w:ilvl w:val="0"/>
+          <w:numId w:val="5"/>
+        </w:numPr>
+        <w:rPr>
+          <w:lang w:val="ru-RU"/>
+        </w:rPr>
+      </w:pPr>
+      <w:r>
+        <w:rPr>
+          <w:lang w:val="ru-RU"/>
+        </w:rPr>
+        <w:t xml:space="preserve">«Уважаемые» </w:t>
+      </w:r>
+      <w:proofErr w:type="gramStart"/>
+      <w:r>
+        <w:rPr>
+          <w:lang w:val="ru-RU"/>
+        </w:rPr>
+        <w:t>-  фракция</w:t>
+      </w:r>
+      <w:proofErr w:type="gramEnd"/>
+      <w:r>
+        <w:rPr>
+          <w:lang w:val="ru-RU"/>
+        </w:rPr>
+        <w:t xml:space="preserve"> самая приближённая к понятию банда, но </w:t>
+      </w:r>
+      <w:proofErr w:type="spellStart"/>
+      <w:r>
+        <w:rPr>
+          <w:lang w:val="ru-RU"/>
+        </w:rPr>
+        <w:t>тк</w:t>
+      </w:r>
+      <w:proofErr w:type="spellEnd"/>
+      <w:r>
+        <w:rPr>
+          <w:lang w:val="ru-RU"/>
+        </w:rPr>
+        <w:t xml:space="preserve"> универ престижный то и вести себя нужно подобающе, поэтому они себя называют мафией</w:t>
+      </w:r>
+      <w:r>
+        <w:rPr>
+          <w:lang w:val="ru-RU"/>
+        </w:rPr>
+        <w:t xml:space="preserve">. На деле они просто </w:t>
+      </w:r>
+      <w:proofErr w:type="spellStart"/>
+      <w:r>
+        <w:rPr>
+          <w:lang w:val="ru-RU"/>
+        </w:rPr>
+        <w:t>чиловые</w:t>
+      </w:r>
+      <w:proofErr w:type="spellEnd"/>
+      <w:r>
+        <w:rPr>
+          <w:lang w:val="ru-RU"/>
+        </w:rPr>
+        <w:t xml:space="preserve">, но претенциозные мудаки. </w:t>
+      </w:r>
+      <w:r>
+        <w:rPr>
+          <w:lang w:val="ru-RU"/>
+        </w:rPr>
+        <w:br/>
+      </w:r>
+      <w:r>
+        <w:rPr>
+          <w:lang w:val="ru-RU"/>
+        </w:rPr>
+        <w:br/>
+      </w:r>
+    </w:p>
+    <w:p>
+      <w:pPr>
+        <w:pStyle w:val="a3"/>
+        <w:numPr>
+          <w:ilvl w:val="0"/>
+          <w:numId w:val="5"/>
+        </w:numPr>
+        <w:rPr>
+          <w:lang w:val="ru-RU"/>
+        </w:rPr>
+      </w:pPr>
+      <w:r>
+        <w:rPr>
+          <w:lang w:val="ru-RU"/>
+        </w:rPr>
+        <w:t xml:space="preserve">«Фурри» - (Юра только для тебя) </w:t>
+      </w:r>
+      <w:proofErr w:type="gramStart"/>
+      <w:r>
+        <w:rPr>
+          <w:lang w:val="ru-RU"/>
+        </w:rPr>
+        <w:t>фракция</w:t>
+      </w:r>
+      <w:proofErr w:type="gramEnd"/>
+      <w:r>
+        <w:rPr>
+          <w:lang w:val="ru-RU"/>
+        </w:rPr>
+        <w:t xml:space="preserve"> которую толком не любит никто, но</w:t>
+      </w:r>
+      <w:r>
+        <w:rPr>
+          <w:lang w:val="ru-RU"/>
+        </w:rPr>
+        <w:t xml:space="preserve"> с ними </w:t>
+      </w:r>
+      <w:proofErr w:type="spellStart"/>
+      <w:r>
+        <w:rPr>
+          <w:lang w:val="ru-RU"/>
+        </w:rPr>
+        <w:t>считаються</w:t>
+      </w:r>
+      <w:proofErr w:type="spellEnd"/>
+      <w:r>
+        <w:rPr>
+          <w:lang w:val="ru-RU"/>
+        </w:rPr>
+        <w:t xml:space="preserve">. </w:t>
+      </w:r>
+      <w:r>
+        <w:rPr>
+          <w:lang w:val="ru-RU"/>
+        </w:rPr>
+        <w:t xml:space="preserve"> </w:t>
+      </w:r>
+      <w:r>
+        <w:rPr>
+          <w:lang w:val="ru-RU"/>
+        </w:rPr>
+        <w:t>Н</w:t>
+      </w:r>
+      <w:r>
+        <w:rPr>
+          <w:lang w:val="ru-RU"/>
+        </w:rPr>
+        <w:t>есмотря на неповоротливость свои</w:t>
+      </w:r>
+      <w:r>
+        <w:rPr>
+          <w:lang w:val="ru-RU"/>
+        </w:rPr>
+        <w:t xml:space="preserve">х костюмов эти озабоченные тусовщики довольно подкачаны как </w:t>
+      </w:r>
+      <w:proofErr w:type="gramStart"/>
+      <w:r>
+        <w:rPr>
+          <w:lang w:val="ru-RU"/>
+        </w:rPr>
+        <w:t>телом</w:t>
+      </w:r>
+      <w:proofErr w:type="gramEnd"/>
+      <w:r>
+        <w:rPr>
+          <w:lang w:val="ru-RU"/>
+        </w:rPr>
+        <w:t xml:space="preserve"> так и умом. Их глава Большой Злой Волк, является «Мажором» и дошел к статусу по головам.</w:t>
+      </w:r>
+      <w:r>
+        <w:rPr>
+          <w:lang w:val="ru-RU"/>
+        </w:rPr>
+        <w:br/>
+      </w:r>
+      <w:r>
+        <w:rPr>
+          <w:lang w:val="ru-RU"/>
+        </w:rPr>
+        <w:t xml:space="preserve"> </w:t>
+      </w:r>
+    </w:p>
+    <w:p>
+      <w:pPr>
+        <w:pStyle w:val="a3"/>
+        <w:numPr>
+          <w:ilvl w:val="0"/>
+          <w:numId w:val="5"/>
+        </w:numPr>
+        <w:rPr>
+          <w:lang w:val="ru-RU"/>
+        </w:rPr>
+      </w:pPr>
+      <w:r>
+        <w:rPr>
+          <w:lang w:val="ru-RU"/>
+        </w:rPr>
+        <w:t>«</w:t>
+      </w:r>
+      <w:proofErr w:type="spellStart"/>
+      <w:r>
+        <w:rPr>
+          <w:lang w:val="ru-RU"/>
+        </w:rPr>
+        <w:t>Анимешники</w:t>
+      </w:r>
+      <w:proofErr w:type="spellEnd"/>
+      <w:r>
+        <w:rPr>
+          <w:lang w:val="ru-RU"/>
+        </w:rPr>
+        <w:t>» -()</w:t>
+      </w:r>
+    </w:p>
+    <w:p>
+      <w:pPr>
+        <w:rPr>
+          <w:lang w:val="ru-RU"/>
+        </w:rPr>
+      </w:pPr>
+    </w:p>
+    <w:p>
+      <w:pPr>
+        <w:rPr>
+          <w:lang w:val="ru-RU"/>
+        </w:rPr>
+      </w:pPr>
+      <w:r>
+        <w:rPr>
+          <w:lang w:val="ru-RU"/>
+        </w:rPr>
+        <w:t>Пары конфликтующих групп</w:t>
+      </w:r>
+    </w:p>
+    <w:p>
+      <w:pPr>
+        <w:rPr>
+          <w:lang w:val="ru-RU"/>
+        </w:rPr>
+      </w:pPr>
+      <w:r>
+        <w:rPr>
+          <w:lang w:val="ru-RU"/>
+        </w:rPr>
+        <w:t xml:space="preserve">Фурри \ </w:t>
+      </w:r>
+      <w:proofErr w:type="spellStart"/>
+      <w:r>
+        <w:rPr>
+          <w:lang w:val="ru-RU"/>
+        </w:rPr>
+        <w:t>Анимешники</w:t>
+      </w:r>
+      <w:proofErr w:type="spellEnd"/>
+    </w:p>
+    <w:p>
+      <w:pPr>
+        <w:rPr>
+          <w:lang w:val="ru-RU"/>
+        </w:rPr>
+      </w:pPr>
+    </w:p>
+    <w:p>
+      <w:pPr>
+        <w:rPr>
+          <w:lang w:val="ru-RU"/>
+        </w:rPr>
+      </w:pPr>
+      <w:r>
+        <w:rPr>
+          <w:lang w:val="ru-RU"/>
+        </w:rPr>
+        <w:t>Уважаемые\</w:t>
+      </w:r>
+      <w:proofErr w:type="spellStart"/>
+      <w:r>
+        <w:rPr>
+          <w:lang w:val="ru-RU"/>
+        </w:rPr>
+        <w:t>ЗОЖники</w:t>
+      </w:r>
+      <w:proofErr w:type="spellEnd"/>
+    </w:p>
+    <w:p>
+      <w:pPr>
+        <w:rPr>
+          <w:lang w:val="ru-RU"/>
+        </w:rPr>
+      </w:pPr>
+      <w:r>
+        <w:rPr>
+          <w:lang w:val="ru-RU"/>
+        </w:rPr>
+        <w:br/>
       </w:r>
     </w:p>
     <w:sectPr>
@@ -1237,6 +2485,184 @@
       </w:rPr>
     </w:lvl>
   </w:abstractNum>
+  <w:abstractNum w:abstractNumId="3" w15:restartNumberingAfterBreak="0">
+    <w:nsid w:val="58CF3AAB"/>
+    <w:multiLevelType w:val="hybridMultilevel"/>
+    <w:tmpl w:val="808E630A"/>
+    <w:lvl w:ilvl="0" w:tplc="0422000F">
+      <w:start w:val="1"/>
+      <w:numFmt w:val="decimal"/>
+      <w:lvlText w:val="%1."/>
+      <w:lvlJc w:val="left"/>
+      <w:pPr>
+        <w:ind w:left="720" w:hanging="360"/>
+      </w:pPr>
+      <w:rPr>
+        <w:rFonts w:hint="default"/>
+      </w:rPr>
+    </w:lvl>
+    <w:lvl w:ilvl="1" w:tplc="04220019" w:tentative="1">
+      <w:start w:val="1"/>
+      <w:numFmt w:val="lowerLetter"/>
+      <w:lvlText w:val="%2."/>
+      <w:lvlJc w:val="left"/>
+      <w:pPr>
+        <w:ind w:left="1440" w:hanging="360"/>
+      </w:pPr>
+    </w:lvl>
+    <w:lvl w:ilvl="2" w:tplc="0422001B" w:tentative="1">
+      <w:start w:val="1"/>
+      <w:numFmt w:val="lowerRoman"/>
+      <w:lvlText w:val="%3."/>
+      <w:lvlJc w:val="right"/>
+      <w:pPr>
+        <w:ind w:left="2160" w:hanging="180"/>
+      </w:pPr>
+    </w:lvl>
+    <w:lvl w:ilvl="3" w:tplc="0422000F" w:tentative="1">
+      <w:start w:val="1"/>
+      <w:numFmt w:val="decimal"/>
+      <w:lvlText w:val="%4."/>
+      <w:lvlJc w:val="left"/>
+      <w:pPr>
+        <w:ind w:left="2880" w:hanging="360"/>
+      </w:pPr>
+    </w:lvl>
+    <w:lvl w:ilvl="4" w:tplc="04220019" w:tentative="1">
+      <w:start w:val="1"/>
+      <w:numFmt w:val="lowerLetter"/>
+      <w:lvlText w:val="%5."/>
+      <w:lvlJc w:val="left"/>
+      <w:pPr>
+        <w:ind w:left="3600" w:hanging="360"/>
+      </w:pPr>
+    </w:lvl>
+    <w:lvl w:ilvl="5" w:tplc="0422001B" w:tentative="1">
+      <w:start w:val="1"/>
+      <w:numFmt w:val="lowerRoman"/>
+      <w:lvlText w:val="%6."/>
+      <w:lvlJc w:val="right"/>
+      <w:pPr>
+        <w:ind w:left="4320" w:hanging="180"/>
+      </w:pPr>
+    </w:lvl>
+    <w:lvl w:ilvl="6" w:tplc="0422000F" w:tentative="1">
+      <w:start w:val="1"/>
+      <w:numFmt w:val="decimal"/>
+      <w:lvlText w:val="%7."/>
+      <w:lvlJc w:val="left"/>
+      <w:pPr>
+        <w:ind w:left="5040" w:hanging="360"/>
+      </w:pPr>
+    </w:lvl>
+    <w:lvl w:ilvl="7" w:tplc="04220019" w:tentative="1">
+      <w:start w:val="1"/>
+      <w:numFmt w:val="lowerLetter"/>
+      <w:lvlText w:val="%8."/>
+      <w:lvlJc w:val="left"/>
+      <w:pPr>
+        <w:ind w:left="5760" w:hanging="360"/>
+      </w:pPr>
+    </w:lvl>
+    <w:lvl w:ilvl="8" w:tplc="0422001B" w:tentative="1">
+      <w:start w:val="1"/>
+      <w:numFmt w:val="lowerRoman"/>
+      <w:lvlText w:val="%9."/>
+      <w:lvlJc w:val="right"/>
+      <w:pPr>
+        <w:ind w:left="6480" w:hanging="180"/>
+      </w:pPr>
+    </w:lvl>
+  </w:abstractNum>
+  <w:abstractNum w:abstractNumId="4" w15:restartNumberingAfterBreak="0">
+    <w:nsid w:val="5F8821A7"/>
+    <w:multiLevelType w:val="hybridMultilevel"/>
+    <w:tmpl w:val="F98068EA"/>
+    <w:lvl w:ilvl="0" w:tplc="0422000F">
+      <w:start w:val="1"/>
+      <w:numFmt w:val="decimal"/>
+      <w:lvlText w:val="%1."/>
+      <w:lvlJc w:val="left"/>
+      <w:pPr>
+        <w:ind w:left="720" w:hanging="360"/>
+      </w:pPr>
+      <w:rPr>
+        <w:rFonts w:hint="default"/>
+      </w:rPr>
+    </w:lvl>
+    <w:lvl w:ilvl="1" w:tplc="04220019" w:tentative="1">
+      <w:start w:val="1"/>
+      <w:numFmt w:val="lowerLetter"/>
+      <w:lvlText w:val="%2."/>
+      <w:lvlJc w:val="left"/>
+      <w:pPr>
+        <w:ind w:left="1440" w:hanging="360"/>
+      </w:pPr>
+    </w:lvl>
+    <w:lvl w:ilvl="2" w:tplc="0422001B" w:tentative="1">
+      <w:start w:val="1"/>
+      <w:numFmt w:val="lowerRoman"/>
+      <w:lvlText w:val="%3."/>
+      <w:lvlJc w:val="right"/>
+      <w:pPr>
+        <w:ind w:left="2160" w:hanging="180"/>
+      </w:pPr>
+    </w:lvl>
+    <w:lvl w:ilvl="3" w:tplc="0422000F" w:tentative="1">
+      <w:start w:val="1"/>
+      <w:numFmt w:val="decimal"/>
+      <w:lvlText w:val="%4."/>
+      <w:lvlJc w:val="left"/>
+      <w:pPr>
+        <w:ind w:left="2880" w:hanging="360"/>
+      </w:pPr>
+    </w:lvl>
+    <w:lvl w:ilvl="4" w:tplc="04220019" w:tentative="1">
+      <w:start w:val="1"/>
+      <w:numFmt w:val="lowerLetter"/>
+      <w:lvlText w:val="%5."/>
+      <w:lvlJc w:val="left"/>
+      <w:pPr>
+        <w:ind w:left="3600" w:hanging="360"/>
+      </w:pPr>
+    </w:lvl>
+    <w:lvl w:ilvl="5" w:tplc="0422001B" w:tentative="1">
+      <w:start w:val="1"/>
+      <w:numFmt w:val="lowerRoman"/>
+      <w:lvlText w:val="%6."/>
+      <w:lvlJc w:val="right"/>
+      <w:pPr>
+        <w:ind w:left="4320" w:hanging="180"/>
+      </w:pPr>
+    </w:lvl>
+    <w:lvl w:ilvl="6" w:tplc="0422000F" w:tentative="1">
+      <w:start w:val="1"/>
+      <w:numFmt w:val="decimal"/>
+      <w:lvlText w:val="%7."/>
+      <w:lvlJc w:val="left"/>
+      <w:pPr>
+        <w:ind w:left="5040" w:hanging="360"/>
+      </w:pPr>
+    </w:lvl>
+    <w:lvl w:ilvl="7" w:tplc="04220019" w:tentative="1">
+      <w:start w:val="1"/>
+      <w:numFmt w:val="lowerLetter"/>
+      <w:lvlText w:val="%8."/>
+      <w:lvlJc w:val="left"/>
+      <w:pPr>
+        <w:ind w:left="5760" w:hanging="360"/>
+      </w:pPr>
+    </w:lvl>
+    <w:lvl w:ilvl="8" w:tplc="0422001B" w:tentative="1">
+      <w:start w:val="1"/>
+      <w:numFmt w:val="lowerRoman"/>
+      <w:lvlText w:val="%9."/>
+      <w:lvlJc w:val="right"/>
+      <w:pPr>
+        <w:ind w:left="6480" w:hanging="180"/>
+      </w:pPr>
+    </w:lvl>
+  </w:abstractNum>
   <w:num w:numId="1">
     <w:abstractNumId w:val="0"/>
   </w:num>
@@ -1245,6 +2671,12 @@
   </w:num>
   <w:num w:numId="3">
     <w:abstractNumId w:val="1"/>
+  </w:num>
+  <w:num w:numId="4">
+    <w:abstractNumId w:val="3"/>
+  </w:num>
+  <w:num w:numId="5">
+    <w:abstractNumId w:val="4"/>
   </w:num>
 </w:numbering>
 </file>

</xml_diff>